<commit_message>
prueba de vicente inutil
</commit_message>
<xml_diff>
--- a/methods.docx
+++ b/methods.docx
@@ -251,6 +251,7 @@
         <w:rPr>
           <w:highlight w:val="white"/>
         </w:rPr>
+        <w:t xml:space="preserve"> </w:t>
       </w:r>
     </w:p>
     <w:p>
@@ -1459,7 +1460,6 @@
     <w:rPrDefault>
       <w:rPr>
         <w:rFonts w:ascii="Liberation Serif" w:hAnsi="Liberation Serif" w:eastAsia="Noto Sans CJK SC Regular" w:cs="FreeSans"/>
-        <w:sz w:val="24"/>
         <w:szCs w:val="24"/>
         <w:lang w:val="en-US" w:eastAsia="zh-CN" w:bidi="hi-IN"/>
       </w:rPr>
@@ -1862,7 +1862,7 @@
     </w:pPr>
     <w:rPr>
       <w:rFonts w:ascii="Liberation Serif" w:hAnsi="Liberation Serif" w:eastAsia="Noto Sans CJK SC Regular" w:cs="FreeSans"/>
-      <w:color w:val="auto"/>
+      <w:color w:val="00000A"/>
       <w:sz w:val="24"/>
       <w:szCs w:val="24"/>
       <w:lang w:val="en-US" w:eastAsia="zh-CN" w:bidi="hi-IN"/>

</xml_diff>